<commit_message>
Accepted track changes for clean version
</commit_message>
<xml_diff>
--- a/DEBkiss results/Post defense work/Manuscript/Revisions/Cover Letter - Response to Reviewers.docx
+++ b/DEBkiss results/Post defense work/Manuscript/Revisions/Cover Letter - Response to Reviewers.docx
@@ -4405,7 +4405,23 @@
           <w:i/>
           <w:iCs/>
         </w:rPr>
-        <w:t xml:space="preserve">. We have added a brief description in the text at </w:t>
+        <w:t xml:space="preserve">. We have added </w:t>
+      </w:r>
+      <w:r>
+        <w:rPr>
+          <w:rFonts w:ascii="Times New Roman" w:hAnsi="Times New Roman" w:cs="Times New Roman"/>
+          <w:i/>
+          <w:iCs/>
+        </w:rPr>
+        <w:t xml:space="preserve">the equation to Table 2 and included </w:t>
+      </w:r>
+      <w:r>
+        <w:rPr>
+          <w:rFonts w:ascii="Times New Roman" w:hAnsi="Times New Roman" w:cs="Times New Roman"/>
+          <w:i/>
+          <w:iCs/>
+        </w:rPr>
+        <w:t xml:space="preserve">a brief description in the text at </w:t>
       </w:r>
       <w:r>
         <w:rPr>
@@ -4777,7 +4793,7 @@
           <w:i/>
           <w:iCs/>
         </w:rPr>
-        <w:t xml:space="preserve"> Furthermore, we tried applying the hypoxia-based correction factor according to Section 2.5 using the two different values of delta_M and did not find a difference in the results. In both cases, the best parameters to which to apply the correction factor to obtain the best fit to the different oxygen treatment data were y_VA, </w:t>
+        <w:t xml:space="preserve"> Furthermore, we tried applying the hypoxia-based correction factor according to Section 2.5 using the two different values of delta_M and did not find a difference in the results. In both cases, the best parameters to which to apply the </w:t>
       </w:r>
       <w:r>
         <w:rPr>
@@ -4786,7 +4802,7 @@
           <w:iCs/>
         </w:rPr>
         <w:lastRenderedPageBreak/>
-        <w:t xml:space="preserve">mu_emb, and mu_lar. We therefore chose to use the delta_M of 0.107 that allowed a closer fit to the full-life data. </w:t>
+        <w:t xml:space="preserve">correction factor to obtain the best fit to the different oxygen treatment data were y_VA, mu_emb, and mu_lar. We therefore chose to use the delta_M of 0.107 that allowed a closer fit to the full-life data. </w:t>
       </w:r>
     </w:p>
     <w:p>
@@ -5268,7 +5284,14 @@
         <w:rPr>
           <w:rFonts w:ascii="Times New Roman" w:hAnsi="Times New Roman" w:cs="Times New Roman"/>
         </w:rPr>
-        <w:t>. Assimilation rate J_Am^a and the yield coefficient y_VA both affect the growth flux, while J_Am^a affects explicitly also the reproduction flux as well as the maximum length. As it is discussed in lines 628-641</w:t>
+        <w:t xml:space="preserve">. Assimilation rate J_Am^a and the yield coefficient y_VA both affect the growth flux, while J_Am^a affects explicitly also the reproduction flux as well as the </w:t>
+      </w:r>
+      <w:r>
+        <w:rPr>
+          <w:rFonts w:ascii="Times New Roman" w:hAnsi="Times New Roman" w:cs="Times New Roman"/>
+        </w:rPr>
+        <w:lastRenderedPageBreak/>
+        <w:t>maximum length. As it is discussed in lines 628-641</w:t>
       </w:r>
       <w:r>
         <w:rPr>
@@ -5294,14 +5317,7 @@
         <w:rPr>
           <w:rFonts w:ascii="Times New Roman" w:hAnsi="Times New Roman" w:cs="Times New Roman"/>
         </w:rPr>
-        <w:t xml:space="preserve">, because of the </w:t>
-      </w:r>
-      <w:r>
-        <w:rPr>
-          <w:rFonts w:ascii="Times New Roman" w:hAnsi="Times New Roman" w:cs="Times New Roman"/>
-        </w:rPr>
-        <w:lastRenderedPageBreak/>
-        <w:t>correlation of the two parameters, it is difficult to identify the contribution of those parameters on the hypoxia effects. Can you suggest what type of data are needed to disentangle their contribution.</w:t>
+        <w:t>, because of the correlation of the two parameters, it is difficult to identify the contribution of those parameters on the hypoxia effects. Can you suggest what type of data are needed to disentangle their contribution.</w:t>
       </w:r>
     </w:p>
     <w:p>
@@ -6998,6 +7014,7 @@
   <w:style w:type="character" w:default="1" w:styleId="DefaultParagraphFont">
     <w:name w:val="Default Paragraph Font"/>
     <w:uiPriority w:val="1"/>
+    <w:semiHidden/>
     <w:unhideWhenUsed/>
   </w:style>
   <w:style w:type="table" w:default="1" w:styleId="TableNormal">

</xml_diff>